<commit_message>
#25184 STSI-691 Reconfigure CH Java code sample in the new branches to work with CH in external test environment
</commit_message>
<xml_diff>
--- a/D.03.08.00001_2H-31_Guideline_Web_Java.docx
+++ b/D.03.08.00001_2H-31_Guideline_Web_Java.docx
@@ -1,6 +1,6 @@
 
 <file path=word/document.xml><?xml version="1.0" encoding="utf-8"?>
-<w:document xmlns:wpc="http://schemas.microsoft.com/office/word/2010/wordprocessingCanvas" xmlns:mo="http://schemas.microsoft.com/office/mac/office/2008/main" xmlns:mc="http://schemas.openxmlformats.org/markup-compatibility/2006" xmlns:mv="urn:schemas-microsoft-com:mac:vml" xmlns:o="urn:schemas-microsoft-com:office:office" xmlns:r="http://schemas.openxmlformats.org/officeDocument/2006/relationships" xmlns:m="http://schemas.openxmlformats.org/officeDocument/2006/math" xmlns:v="urn:schemas-microsoft-com:vml" xmlns:wp14="http://schemas.microsoft.com/office/word/2010/wordprocessingDrawing" xmlns:wp="http://schemas.openxmlformats.org/drawingml/2006/wordprocessingDrawing" xmlns:w10="urn:schemas-microsoft-com:office:word" xmlns:w="http://schemas.openxmlformats.org/wordprocessingml/2006/main" xmlns:w14="http://schemas.microsoft.com/office/word/2010/wordml" xmlns:w15="http://schemas.microsoft.com/office/word/2012/wordml" xmlns:wpg="http://schemas.microsoft.com/office/word/2010/wordprocessingGroup" xmlns:wpi="http://schemas.microsoft.com/office/word/2010/wordprocessingInk" xmlns:wne="http://schemas.microsoft.com/office/word/2006/wordml" xmlns:wps="http://schemas.microsoft.com/office/word/2010/wordprocessingShape" mc:Ignorable="w14 w15 wp14">
+<w:document xmlns:wpc="http://schemas.microsoft.com/office/word/2010/wordprocessingCanvas" xmlns:mc="http://schemas.openxmlformats.org/markup-compatibility/2006" xmlns:o="urn:schemas-microsoft-com:office:office" xmlns:r="http://schemas.openxmlformats.org/officeDocument/2006/relationships" xmlns:m="http://schemas.openxmlformats.org/officeDocument/2006/math" xmlns:v="urn:schemas-microsoft-com:vml" xmlns:wp14="http://schemas.microsoft.com/office/word/2010/wordprocessingDrawing" xmlns:wp="http://schemas.openxmlformats.org/drawingml/2006/wordprocessingDrawing" xmlns:w10="urn:schemas-microsoft-com:office:word" xmlns:w="http://schemas.openxmlformats.org/wordprocessingml/2006/main" xmlns:w14="http://schemas.microsoft.com/office/word/2010/wordml" xmlns:w15="http://schemas.microsoft.com/office/word/2012/wordml" xmlns:wpg="http://schemas.microsoft.com/office/word/2010/wordprocessingGroup" xmlns:wpi="http://schemas.microsoft.com/office/word/2010/wordprocessingInk" xmlns:wne="http://schemas.microsoft.com/office/word/2006/wordml" xmlns:wps="http://schemas.microsoft.com/office/word/2010/wordprocessingShape" mc:Ignorable="w14 w15 wp14">
   <w:body>
     <w:p>
       <w:pPr>
@@ -154,11 +154,11 @@
           </mc:Choice>
           <mc:Fallback>
             <w:pict>
-              <v:shapetype w14:anchorId="6D4D4890" id="_x0000_t202" coordsize="21600,21600" o:spt="202" path="m0,0l0,21600,21600,21600,21600,0xe">
+              <v:shapetype w14:anchorId="6D4D4890" id="_x0000_t202" coordsize="21600,21600" o:spt="202" path="m,l,21600r21600,l21600,xe">
                 <v:stroke joinstyle="miter"/>
                 <v:path gradientshapeok="t" o:connecttype="rect"/>
               </v:shapetype>
-              <v:shape id="Text_x0020_Box_x0020_9" o:spid="_x0000_s1026" type="#_x0000_t202" style="position:absolute;margin-left:266.5pt;margin-top:476.75pt;width:291.95pt;height:291.95pt;z-index:251658240;visibility:visible;mso-wrap-style:square;mso-width-percent:0;mso-height-percent:0;mso-wrap-distance-left:9pt;mso-wrap-distance-top:0;mso-wrap-distance-right:9pt;mso-wrap-distance-bottom:0;mso-position-horizontal:absolute;mso-position-horizontal-relative:page;mso-position-vertical:absolute;mso-position-vertical-relative:page;mso-width-percent:0;mso-height-percent:0;mso-width-relative:page;mso-height-relative:page;v-text-anchor:top" o:gfxdata="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" fillcolor="#6579ae" stroked="f">
+              <v:shape id="Text Box 9" o:spid="_x0000_s1026" type="#_x0000_t202" style="position:absolute;margin-left:266.5pt;margin-top:476.75pt;width:291.95pt;height:291.95pt;z-index:251658240;visibility:visible;mso-wrap-style:square;mso-width-percent:0;mso-height-percent:0;mso-wrap-distance-left:9pt;mso-wrap-distance-top:0;mso-wrap-distance-right:9pt;mso-wrap-distance-bottom:0;mso-position-horizontal:absolute;mso-position-horizontal-relative:page;mso-position-vertical:absolute;mso-position-vertical-relative:page;mso-width-percent:0;mso-height-percent:0;mso-width-relative:page;mso-height-relative:page;v-text-anchor:top" o:gfxdata="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" fillcolor="#6579ae" stroked="f">
                 <v:textbox inset=",3mm,,3mm">
                   <w:txbxContent>
                     <w:p>
@@ -567,7 +567,6 @@
           <w:rFonts w:ascii="Helvetica Neue" w:hAnsi="Helvetica Neue"/>
           <w:color w:val="333333"/>
         </w:rPr>
-        <w:lastRenderedPageBreak/>
         <w:t>This guide explains how to configure the sample web application (websitedemo) based on a SAML2.0 metadata document from the identity provider with which the sample web application will be used. In this sample, the identity provider is the</w:t>
       </w:r>
       <w:r>
@@ -600,6 +599,7 @@
           <w:rFonts w:ascii="Helvetica Neue" w:hAnsi="Helvetica Neue"/>
           <w:color w:val="333333"/>
         </w:rPr>
+        <w:lastRenderedPageBreak/>
         <w:t>In this guide the metadata-file for the KOMBIT Støttesystemer Context Handler in the project environment is used.</w:t>
       </w:r>
     </w:p>
@@ -747,11 +747,34 @@
       </w:r>
       <w:r>
         <w:rPr>
+          <w:rFonts w:ascii="Helvetica Neue" w:hAnsi="Helvetica Neue"/>
+          <w:color w:val="333333"/>
+        </w:rPr>
+        <w:t xml:space="preserve"> </w:t>
+      </w:r>
+      <w:r>
+        <w:rPr>
           <w:rStyle w:val="HTMLCode"/>
           <w:rFonts w:ascii="Consolas" w:hAnsi="Consolas"/>
           <w:color w:val="333333"/>
         </w:rPr>
-        <w:t>claimapp.projekt-stoettesystemerne.dk</w:t>
+        <w:t>claimapp.</w:t>
+      </w:r>
+      <w:r>
+        <w:rPr>
+          <w:rStyle w:val="HTMLCode"/>
+          <w:rFonts w:ascii="Consolas" w:hAnsi="Consolas"/>
+          <w:color w:val="333333"/>
+        </w:rPr>
+        <w:t>eksterntest</w:t>
+      </w:r>
+      <w:r>
+        <w:rPr>
+          <w:rStyle w:val="HTMLCode"/>
+          <w:rFonts w:ascii="Consolas" w:hAnsi="Consolas"/>
+          <w:color w:val="333333"/>
+        </w:rPr>
+        <w:t>-stoettesystemerne.dk</w:t>
       </w:r>
       <w:r>
         <w:rPr>
@@ -1023,6 +1046,8 @@
         </w:rPr>
         <w:t>C:\oiosaml-config</w:t>
       </w:r>
+      <w:bookmarkStart w:id="4" w:name="_GoBack"/>
+      <w:bookmarkEnd w:id="4"/>
     </w:p>
     <w:p>
       <w:pPr>
@@ -1179,7 +1204,6 @@
           <w:rFonts w:ascii="Helvetica Neue" w:hAnsi="Helvetica Neue"/>
           <w:color w:val="333333"/>
         </w:rPr>
-        <w:lastRenderedPageBreak/>
         <w:t>Open a browser and point it to</w:t>
       </w:r>
       <w:r>
@@ -1195,9 +1219,8 @@
           <w:rPr>
             <w:rStyle w:val="Hyperlink"/>
             <w:rFonts w:ascii="Helvetica Neue" w:hAnsi="Helvetica Neue"/>
-            <w:color w:val="4078C0"/>
           </w:rPr>
-          <w:t>https://claimapp.projekt-stoettesystemerne.dk:8181/</w:t>
+          <w:t>https://claimapp.eksterntest-stoettesystemerne.dk:8181/</w:t>
         </w:r>
       </w:hyperlink>
     </w:p>
@@ -1254,6 +1277,7 @@
         <w:t>to login using the Context Handler.</w:t>
       </w:r>
     </w:p>
+    <w:bookmarkEnd w:id="0"/>
     <w:p>
       <w:pPr>
         <w:pStyle w:val="ListParagraph"/>
@@ -1267,9 +1291,6 @@
           <w:szCs w:val="32"/>
         </w:rPr>
       </w:pPr>
-      <w:bookmarkStart w:id="4" w:name="_GoBack"/>
-      <w:bookmarkEnd w:id="0"/>
-      <w:bookmarkEnd w:id="4"/>
     </w:p>
     <w:sectPr>
       <w:headerReference w:type="even" r:id="rId15"/>
@@ -1285,7 +1306,7 @@
 </file>
 
 <file path=word/endnotes.xml><?xml version="1.0" encoding="utf-8"?>
-<w:endnotes xmlns:wpc="http://schemas.microsoft.com/office/word/2010/wordprocessingCanvas" xmlns:mo="http://schemas.microsoft.com/office/mac/office/2008/main" xmlns:mc="http://schemas.openxmlformats.org/markup-compatibility/2006" xmlns:mv="urn:schemas-microsoft-com:mac:vml" xmlns:o="urn:schemas-microsoft-com:office:office" xmlns:r="http://schemas.openxmlformats.org/officeDocument/2006/relationships" xmlns:m="http://schemas.openxmlformats.org/officeDocument/2006/math" xmlns:v="urn:schemas-microsoft-com:vml" xmlns:wp14="http://schemas.microsoft.com/office/word/2010/wordprocessingDrawing" xmlns:wp="http://schemas.openxmlformats.org/drawingml/2006/wordprocessingDrawing" xmlns:w10="urn:schemas-microsoft-com:office:word" xmlns:w="http://schemas.openxmlformats.org/wordprocessingml/2006/main" xmlns:w14="http://schemas.microsoft.com/office/word/2010/wordml" xmlns:w15="http://schemas.microsoft.com/office/word/2012/wordml" xmlns:wpg="http://schemas.microsoft.com/office/word/2010/wordprocessingGroup" xmlns:wpi="http://schemas.microsoft.com/office/word/2010/wordprocessingInk" xmlns:wne="http://schemas.microsoft.com/office/word/2006/wordml" xmlns:wps="http://schemas.microsoft.com/office/word/2010/wordprocessingShape" mc:Ignorable="w14 w15 wp14">
+<w:endnotes xmlns:wpc="http://schemas.microsoft.com/office/word/2010/wordprocessingCanvas" xmlns:mc="http://schemas.openxmlformats.org/markup-compatibility/2006" xmlns:o="urn:schemas-microsoft-com:office:office" xmlns:r="http://schemas.openxmlformats.org/officeDocument/2006/relationships" xmlns:m="http://schemas.openxmlformats.org/officeDocument/2006/math" xmlns:v="urn:schemas-microsoft-com:vml" xmlns:wp14="http://schemas.microsoft.com/office/word/2010/wordprocessingDrawing" xmlns:wp="http://schemas.openxmlformats.org/drawingml/2006/wordprocessingDrawing" xmlns:w10="urn:schemas-microsoft-com:office:word" xmlns:w="http://schemas.openxmlformats.org/wordprocessingml/2006/main" xmlns:w14="http://schemas.microsoft.com/office/word/2010/wordml" xmlns:w15="http://schemas.microsoft.com/office/word/2012/wordml" xmlns:wpg="http://schemas.microsoft.com/office/word/2010/wordprocessingGroup" xmlns:wpi="http://schemas.microsoft.com/office/word/2010/wordprocessingInk" xmlns:wne="http://schemas.microsoft.com/office/word/2006/wordml" xmlns:wps="http://schemas.microsoft.com/office/word/2010/wordprocessingShape" mc:Ignorable="w14 w15 wp14">
   <w:endnote w:type="separator" w:id="-1">
     <w:p>
       <w:r>
@@ -1304,7 +1325,7 @@
 </file>
 
 <file path=word/footer1.xml><?xml version="1.0" encoding="utf-8"?>
-<w:ftr xmlns:wpc="http://schemas.microsoft.com/office/word/2010/wordprocessingCanvas" xmlns:mo="http://schemas.microsoft.com/office/mac/office/2008/main" xmlns:mc="http://schemas.openxmlformats.org/markup-compatibility/2006" xmlns:mv="urn:schemas-microsoft-com:mac:vml" xmlns:o="urn:schemas-microsoft-com:office:office" xmlns:r="http://schemas.openxmlformats.org/officeDocument/2006/relationships" xmlns:m="http://schemas.openxmlformats.org/officeDocument/2006/math" xmlns:v="urn:schemas-microsoft-com:vml" xmlns:wp14="http://schemas.microsoft.com/office/word/2010/wordprocessingDrawing" xmlns:wp="http://schemas.openxmlformats.org/drawingml/2006/wordprocessingDrawing" xmlns:w10="urn:schemas-microsoft-com:office:word" xmlns:w="http://schemas.openxmlformats.org/wordprocessingml/2006/main" xmlns:w14="http://schemas.microsoft.com/office/word/2010/wordml" xmlns:w15="http://schemas.microsoft.com/office/word/2012/wordml" xmlns:wpg="http://schemas.microsoft.com/office/word/2010/wordprocessingGroup" xmlns:wpi="http://schemas.microsoft.com/office/word/2010/wordprocessingInk" xmlns:wne="http://schemas.microsoft.com/office/word/2006/wordml" xmlns:wps="http://schemas.microsoft.com/office/word/2010/wordprocessingShape" mc:Ignorable="w14 w15 wp14 mv">
+<w:ftr xmlns:wpc="http://schemas.microsoft.com/office/word/2010/wordprocessingCanvas" xmlns:mc="http://schemas.openxmlformats.org/markup-compatibility/2006" xmlns:o="urn:schemas-microsoft-com:office:office" xmlns:r="http://schemas.openxmlformats.org/officeDocument/2006/relationships" xmlns:m="http://schemas.openxmlformats.org/officeDocument/2006/math" xmlns:v="urn:schemas-microsoft-com:vml" xmlns:wp14="http://schemas.microsoft.com/office/word/2010/wordprocessingDrawing" xmlns:wp="http://schemas.openxmlformats.org/drawingml/2006/wordprocessingDrawing" xmlns:w10="urn:schemas-microsoft-com:office:word" xmlns:w="http://schemas.openxmlformats.org/wordprocessingml/2006/main" xmlns:w14="http://schemas.microsoft.com/office/word/2010/wordml" xmlns:w15="http://schemas.microsoft.com/office/word/2012/wordml" xmlns:wpg="http://schemas.microsoft.com/office/word/2010/wordprocessingGroup" xmlns:wpi="http://schemas.microsoft.com/office/word/2010/wordprocessingInk" xmlns:wne="http://schemas.microsoft.com/office/word/2006/wordml" xmlns:wps="http://schemas.microsoft.com/office/word/2010/wordprocessingShape" mc:Ignorable="w14 w15 wp14">
   <w:p>
     <w:pPr>
       <w:pStyle w:val="Footer"/>
@@ -1497,7 +1518,7 @@
 </file>
 
 <file path=word/footnotes.xml><?xml version="1.0" encoding="utf-8"?>
-<w:footnotes xmlns:wpc="http://schemas.microsoft.com/office/word/2010/wordprocessingCanvas" xmlns:mo="http://schemas.microsoft.com/office/mac/office/2008/main" xmlns:mc="http://schemas.openxmlformats.org/markup-compatibility/2006" xmlns:mv="urn:schemas-microsoft-com:mac:vml" xmlns:o="urn:schemas-microsoft-com:office:office" xmlns:r="http://schemas.openxmlformats.org/officeDocument/2006/relationships" xmlns:m="http://schemas.openxmlformats.org/officeDocument/2006/math" xmlns:v="urn:schemas-microsoft-com:vml" xmlns:wp14="http://schemas.microsoft.com/office/word/2010/wordprocessingDrawing" xmlns:wp="http://schemas.openxmlformats.org/drawingml/2006/wordprocessingDrawing" xmlns:w10="urn:schemas-microsoft-com:office:word" xmlns:w="http://schemas.openxmlformats.org/wordprocessingml/2006/main" xmlns:w14="http://schemas.microsoft.com/office/word/2010/wordml" xmlns:w15="http://schemas.microsoft.com/office/word/2012/wordml" xmlns:wpg="http://schemas.microsoft.com/office/word/2010/wordprocessingGroup" xmlns:wpi="http://schemas.microsoft.com/office/word/2010/wordprocessingInk" xmlns:wne="http://schemas.microsoft.com/office/word/2006/wordml" xmlns:wps="http://schemas.microsoft.com/office/word/2010/wordprocessingShape" mc:Ignorable="w14 w15 wp14">
+<w:footnotes xmlns:wpc="http://schemas.microsoft.com/office/word/2010/wordprocessingCanvas" xmlns:mc="http://schemas.openxmlformats.org/markup-compatibility/2006" xmlns:o="urn:schemas-microsoft-com:office:office" xmlns:r="http://schemas.openxmlformats.org/officeDocument/2006/relationships" xmlns:m="http://schemas.openxmlformats.org/officeDocument/2006/math" xmlns:v="urn:schemas-microsoft-com:vml" xmlns:wp14="http://schemas.microsoft.com/office/word/2010/wordprocessingDrawing" xmlns:wp="http://schemas.openxmlformats.org/drawingml/2006/wordprocessingDrawing" xmlns:w10="urn:schemas-microsoft-com:office:word" xmlns:w="http://schemas.openxmlformats.org/wordprocessingml/2006/main" xmlns:w14="http://schemas.microsoft.com/office/word/2010/wordml" xmlns:w15="http://schemas.microsoft.com/office/word/2012/wordml" xmlns:wpg="http://schemas.microsoft.com/office/word/2010/wordprocessingGroup" xmlns:wpi="http://schemas.microsoft.com/office/word/2010/wordprocessingInk" xmlns:wne="http://schemas.microsoft.com/office/word/2006/wordml" xmlns:wps="http://schemas.microsoft.com/office/word/2010/wordprocessingShape" mc:Ignorable="w14 w15 wp14">
   <w:footnote w:type="separator" w:id="-1">
     <w:p>
       <w:r>
@@ -1516,7 +1537,7 @@
 </file>
 
 <file path=word/header1.xml><?xml version="1.0" encoding="utf-8"?>
-<w:hdr xmlns:wpc="http://schemas.microsoft.com/office/word/2010/wordprocessingCanvas" xmlns:mo="http://schemas.microsoft.com/office/mac/office/2008/main" xmlns:mc="http://schemas.openxmlformats.org/markup-compatibility/2006" xmlns:mv="urn:schemas-microsoft-com:mac:vml" xmlns:o="urn:schemas-microsoft-com:office:office" xmlns:r="http://schemas.openxmlformats.org/officeDocument/2006/relationships" xmlns:m="http://schemas.openxmlformats.org/officeDocument/2006/math" xmlns:v="urn:schemas-microsoft-com:vml" xmlns:wp14="http://schemas.microsoft.com/office/word/2010/wordprocessingDrawing" xmlns:wp="http://schemas.openxmlformats.org/drawingml/2006/wordprocessingDrawing" xmlns:w10="urn:schemas-microsoft-com:office:word" xmlns:w="http://schemas.openxmlformats.org/wordprocessingml/2006/main" xmlns:w14="http://schemas.microsoft.com/office/word/2010/wordml" xmlns:w15="http://schemas.microsoft.com/office/word/2012/wordml" xmlns:wpg="http://schemas.microsoft.com/office/word/2010/wordprocessingGroup" xmlns:wpi="http://schemas.microsoft.com/office/word/2010/wordprocessingInk" xmlns:wne="http://schemas.microsoft.com/office/word/2006/wordml" xmlns:wps="http://schemas.microsoft.com/office/word/2010/wordprocessingShape" mc:Ignorable="w14 w15 wp14 mv">
+<w:hdr xmlns:wpc="http://schemas.microsoft.com/office/word/2010/wordprocessingCanvas" xmlns:mc="http://schemas.openxmlformats.org/markup-compatibility/2006" xmlns:o="urn:schemas-microsoft-com:office:office" xmlns:r="http://schemas.openxmlformats.org/officeDocument/2006/relationships" xmlns:m="http://schemas.openxmlformats.org/officeDocument/2006/math" xmlns:v="urn:schemas-microsoft-com:vml" xmlns:wp14="http://schemas.microsoft.com/office/word/2010/wordprocessingDrawing" xmlns:wp="http://schemas.openxmlformats.org/drawingml/2006/wordprocessingDrawing" xmlns:w10="urn:schemas-microsoft-com:office:word" xmlns:w="http://schemas.openxmlformats.org/wordprocessingml/2006/main" xmlns:w14="http://schemas.microsoft.com/office/word/2010/wordml" xmlns:w15="http://schemas.microsoft.com/office/word/2012/wordml" xmlns:wpg="http://schemas.microsoft.com/office/word/2010/wordprocessingGroup" xmlns:wpi="http://schemas.microsoft.com/office/word/2010/wordprocessingInk" xmlns:wne="http://schemas.microsoft.com/office/word/2006/wordml" xmlns:wps="http://schemas.microsoft.com/office/word/2010/wordprocessingShape" mc:Ignorable="w14 w15 wp14">
   <w:p>
     <w:pPr>
       <w:pStyle w:val="Header"/>
@@ -1526,7 +1547,7 @@
         <w:noProof/>
       </w:rPr>
       <w:pict w14:anchorId="2408F416">
-        <v:shapetype id="_x0000_t136" coordsize="21600,21600" o:spt="136" adj="10800" path="m@7,0l@8,0m@5,21600l@6,21600e">
+        <v:shapetype id="_x0000_t136" coordsize="21600,21600" o:spt="136" adj="10800" path="m@7,l@8,m@5,21600l@6,21600e">
           <v:formulas>
             <v:f eqn="sum #0 0 10800"/>
             <v:f eqn="prod #0 2 1"/>
@@ -1562,7 +1583,7 @@
 </file>
 
 <file path=word/header2.xml><?xml version="1.0" encoding="utf-8"?>
-<w:hdr xmlns:wpc="http://schemas.microsoft.com/office/word/2010/wordprocessingCanvas" xmlns:mo="http://schemas.microsoft.com/office/mac/office/2008/main" xmlns:mc="http://schemas.openxmlformats.org/markup-compatibility/2006" xmlns:mv="urn:schemas-microsoft-com:mac:vml" xmlns:o="urn:schemas-microsoft-com:office:office" xmlns:r="http://schemas.openxmlformats.org/officeDocument/2006/relationships" xmlns:m="http://schemas.openxmlformats.org/officeDocument/2006/math" xmlns:v="urn:schemas-microsoft-com:vml" xmlns:wp14="http://schemas.microsoft.com/office/word/2010/wordprocessingDrawing" xmlns:wp="http://schemas.openxmlformats.org/drawingml/2006/wordprocessingDrawing" xmlns:w10="urn:schemas-microsoft-com:office:word" xmlns:w="http://schemas.openxmlformats.org/wordprocessingml/2006/main" xmlns:w14="http://schemas.microsoft.com/office/word/2010/wordml" xmlns:w15="http://schemas.microsoft.com/office/word/2012/wordml" xmlns:wpg="http://schemas.microsoft.com/office/word/2010/wordprocessingGroup" xmlns:wpi="http://schemas.microsoft.com/office/word/2010/wordprocessingInk" xmlns:wne="http://schemas.microsoft.com/office/word/2006/wordml" xmlns:wps="http://schemas.microsoft.com/office/word/2010/wordprocessingShape" mc:Ignorable="w14 w15 wp14 mv">
+<w:hdr xmlns:wpc="http://schemas.microsoft.com/office/word/2010/wordprocessingCanvas" xmlns:mc="http://schemas.openxmlformats.org/markup-compatibility/2006" xmlns:o="urn:schemas-microsoft-com:office:office" xmlns:r="http://schemas.openxmlformats.org/officeDocument/2006/relationships" xmlns:m="http://schemas.openxmlformats.org/officeDocument/2006/math" xmlns:v="urn:schemas-microsoft-com:vml" xmlns:wp14="http://schemas.microsoft.com/office/word/2010/wordprocessingDrawing" xmlns:wp="http://schemas.openxmlformats.org/drawingml/2006/wordprocessingDrawing" xmlns:w10="urn:schemas-microsoft-com:office:word" xmlns:w="http://schemas.openxmlformats.org/wordprocessingml/2006/main" xmlns:w14="http://schemas.microsoft.com/office/word/2010/wordml" xmlns:w15="http://schemas.microsoft.com/office/word/2012/wordml" xmlns:wpg="http://schemas.microsoft.com/office/word/2010/wordprocessingGroup" xmlns:wpi="http://schemas.microsoft.com/office/word/2010/wordprocessingInk" xmlns:wne="http://schemas.microsoft.com/office/word/2006/wordml" xmlns:wps="http://schemas.microsoft.com/office/word/2010/wordprocessingShape" mc:Ignorable="w14 w15 wp14">
   <w:p>
     <w:pPr>
       <w:pStyle w:val="GlobeteamNavnetrk"/>
@@ -1578,7 +1599,7 @@
         <w:noProof/>
       </w:rPr>
       <w:pict w14:anchorId="0688B3F5">
-        <v:shapetype id="_x0000_t136" coordsize="21600,21600" o:spt="136" adj="10800" path="m@7,0l@8,0m@5,21600l@6,21600e">
+        <v:shapetype id="_x0000_t136" coordsize="21600,21600" o:spt="136" adj="10800" path="m@7,l@8,m@5,21600l@6,21600e">
           <v:formulas>
             <v:f eqn="sum #0 0 10800"/>
             <v:f eqn="prod #0 2 1"/>
@@ -1689,11 +1710,11 @@
         </mc:Choice>
         <mc:Fallback>
           <w:pict>
-            <v:shapetype w14:anchorId="456C67D0" id="_x0000_t202" coordsize="21600,21600" o:spt="202" path="m0,0l0,21600,21600,21600,21600,0xe">
+            <v:shapetype w14:anchorId="456C67D0" id="_x0000_t202" coordsize="21600,21600" o:spt="202" path="m,l,21600r21600,l21600,xe">
               <v:stroke joinstyle="miter"/>
               <v:path gradientshapeok="t" o:connecttype="rect"/>
             </v:shapetype>
-            <v:shape id="Text_x0020_box_x0020_40" o:spid="_x0000_s1027" type="#_x0000_t202" style="position:absolute;left:0;text-align:left;margin-left:14.2pt;margin-top:53pt;width:320.9pt;height:5.65pt;z-index:251655168;visibility:visible;mso-wrap-style:square;mso-width-percent:0;mso-height-percent:0;mso-wrap-distance-left:9pt;mso-wrap-distance-top:0;mso-wrap-distance-right:9pt;mso-wrap-distance-bottom:0;mso-position-horizontal:absolute;mso-position-horizontal-relative:page;mso-position-vertical:absolute;mso-position-vertical-relative:page;mso-width-percent:0;mso-height-percent:0;mso-width-relative:page;mso-height-relative:page;v-text-anchor:top" o:gfxdata="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" fillcolor="#6579ae" stroked="f">
+            <v:shape id="Text box 40" o:spid="_x0000_s1027" type="#_x0000_t202" style="position:absolute;left:0;text-align:left;margin-left:14.2pt;margin-top:53pt;width:320.9pt;height:5.65pt;z-index:251655168;visibility:visible;mso-wrap-style:square;mso-width-percent:0;mso-height-percent:0;mso-wrap-distance-left:9pt;mso-wrap-distance-top:0;mso-wrap-distance-right:9pt;mso-wrap-distance-bottom:0;mso-position-horizontal:absolute;mso-position-horizontal-relative:page;mso-position-vertical:absolute;mso-position-vertical-relative:page;mso-width-percent:0;mso-height-percent:0;mso-width-relative:page;mso-height-relative:page;v-text-anchor:top" o:gfxdata="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" fillcolor="#6579ae" stroked="f">
               <v:textbox>
                 <w:txbxContent>
                   <w:p/>
@@ -1793,7 +1814,7 @@
 </file>
 
 <file path=word/header3.xml><?xml version="1.0" encoding="utf-8"?>
-<w:hdr xmlns:wpc="http://schemas.microsoft.com/office/word/2010/wordprocessingCanvas" xmlns:mo="http://schemas.microsoft.com/office/mac/office/2008/main" xmlns:mc="http://schemas.openxmlformats.org/markup-compatibility/2006" xmlns:mv="urn:schemas-microsoft-com:mac:vml" xmlns:o="urn:schemas-microsoft-com:office:office" xmlns:r="http://schemas.openxmlformats.org/officeDocument/2006/relationships" xmlns:m="http://schemas.openxmlformats.org/officeDocument/2006/math" xmlns:v="urn:schemas-microsoft-com:vml" xmlns:wp14="http://schemas.microsoft.com/office/word/2010/wordprocessingDrawing" xmlns:wp="http://schemas.openxmlformats.org/drawingml/2006/wordprocessingDrawing" xmlns:w10="urn:schemas-microsoft-com:office:word" xmlns:w="http://schemas.openxmlformats.org/wordprocessingml/2006/main" xmlns:w14="http://schemas.microsoft.com/office/word/2010/wordml" xmlns:w15="http://schemas.microsoft.com/office/word/2012/wordml" xmlns:wpg="http://schemas.microsoft.com/office/word/2010/wordprocessingGroup" xmlns:wpi="http://schemas.microsoft.com/office/word/2010/wordprocessingInk" xmlns:wne="http://schemas.microsoft.com/office/word/2006/wordml" xmlns:wps="http://schemas.microsoft.com/office/word/2010/wordprocessingShape" mc:Ignorable="w14 w15 wp14 mv">
+<w:hdr xmlns:wpc="http://schemas.microsoft.com/office/word/2010/wordprocessingCanvas" xmlns:mc="http://schemas.openxmlformats.org/markup-compatibility/2006" xmlns:o="urn:schemas-microsoft-com:office:office" xmlns:r="http://schemas.openxmlformats.org/officeDocument/2006/relationships" xmlns:m="http://schemas.openxmlformats.org/officeDocument/2006/math" xmlns:v="urn:schemas-microsoft-com:vml" xmlns:wp14="http://schemas.microsoft.com/office/word/2010/wordprocessingDrawing" xmlns:wp="http://schemas.openxmlformats.org/drawingml/2006/wordprocessingDrawing" xmlns:w10="urn:schemas-microsoft-com:office:word" xmlns:w="http://schemas.openxmlformats.org/wordprocessingml/2006/main" xmlns:w14="http://schemas.microsoft.com/office/word/2010/wordml" xmlns:w15="http://schemas.microsoft.com/office/word/2012/wordml" xmlns:wpg="http://schemas.microsoft.com/office/word/2010/wordprocessingGroup" xmlns:wpi="http://schemas.microsoft.com/office/word/2010/wordprocessingInk" xmlns:wne="http://schemas.microsoft.com/office/word/2006/wordml" xmlns:wps="http://schemas.microsoft.com/office/word/2010/wordprocessingShape" mc:Ignorable="w14 w15 wp14">
   <w:p>
     <w:pPr>
       <w:pStyle w:val="Header"/>
@@ -1803,7 +1824,7 @@
         <w:noProof/>
       </w:rPr>
       <w:pict w14:anchorId="0D58EA85">
-        <v:shapetype id="_x0000_t136" coordsize="21600,21600" o:spt="136" adj="10800" path="m@7,0l@8,0m@5,21600l@6,21600e">
+        <v:shapetype id="_x0000_t136" coordsize="21600,21600" o:spt="136" adj="10800" path="m@7,l@8,m@5,21600l@6,21600e">
           <v:formulas>
             <v:f eqn="sum #0 0 10800"/>
             <v:f eqn="prod #0 2 1"/>
@@ -2508,11 +2529,11 @@
         </mc:Choice>
         <mc:Fallback>
           <w:pict>
-            <v:shapetype w14:anchorId="53706D73" id="_x0000_t202" coordsize="21600,21600" o:spt="202" path="m0,0l0,21600,21600,21600,21600,0xe">
+            <v:shapetype w14:anchorId="53706D73" id="_x0000_t202" coordsize="21600,21600" o:spt="202" path="m,l,21600r21600,l21600,xe">
               <v:stroke joinstyle="miter"/>
               <v:path gradientshapeok="t" o:connecttype="rect"/>
             </v:shapetype>
-            <v:shape id="Tekstboks_x003a__x0020_GLOBETEAM" o:spid="_x0000_s1028" type="#_x0000_t202" style="position:absolute;margin-left:0;margin-top:161.3pt;width:4in;height:17.85pt;z-index:251649024;visibility:visible;mso-wrap-style:square;mso-width-percent:0;mso-height-percent:0;mso-wrap-distance-left:9pt;mso-wrap-distance-top:0;mso-wrap-distance-right:9pt;mso-wrap-distance-bottom:0;mso-position-horizontal:absolute;mso-position-horizontal-relative:text;mso-position-vertical:absolute;mso-position-vertical-relative:text;mso-width-percent:0;mso-height-percent:0;mso-width-relative:page;mso-height-relative:page;v-text-anchor:top" o:gfxdata="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" filled="f" stroked="f">
+            <v:shape id="Tekstboks: GLOBETEAM" o:spid="_x0000_s1028" type="#_x0000_t202" style="position:absolute;margin-left:0;margin-top:161.3pt;width:4in;height:17.85pt;z-index:251649024;visibility:visible;mso-wrap-style:square;mso-width-percent:0;mso-height-percent:0;mso-wrap-distance-left:9pt;mso-wrap-distance-top:0;mso-wrap-distance-right:9pt;mso-wrap-distance-bottom:0;mso-position-horizontal:absolute;mso-position-horizontal-relative:text;mso-position-vertical:absolute;mso-position-vertical-relative:text;mso-width-percent:0;mso-height-percent:0;mso-width-relative:page;mso-height-relative:page;v-text-anchor:top" o:gfxdata="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" filled="f" stroked="f">
               <v:textbox inset="0,0,0,0">
                 <w:txbxContent>
                   <w:p>
@@ -2615,7 +2636,7 @@
         </mc:Choice>
         <mc:Fallback>
           <w:pict>
-            <v:shape w14:anchorId="462A8FD3" id="Text_x0020_Box_x0020_35" o:spid="_x0000_s1029" type="#_x0000_t202" style="position:absolute;margin-left:266.5pt;margin-top:289.15pt;width:291.95pt;height:14.15pt;z-index:251646976;visibility:visible;mso-wrap-style:square;mso-width-percent:0;mso-height-percent:0;mso-wrap-distance-left:9pt;mso-wrap-distance-top:0;mso-wrap-distance-right:9pt;mso-wrap-distance-bottom:0;mso-position-horizontal:absolute;mso-position-horizontal-relative:page;mso-position-vertical:absolute;mso-position-vertical-relative:page;mso-width-percent:0;mso-height-percent:0;mso-width-relative:page;mso-height-relative:page;v-text-anchor:top" o:gfxdata="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" fillcolor="#6579ae" stroked="f">
+            <v:shape w14:anchorId="462A8FD3" id="Text Box 35" o:spid="_x0000_s1029" type="#_x0000_t202" style="position:absolute;margin-left:266.5pt;margin-top:289.15pt;width:291.95pt;height:14.15pt;z-index:251646976;visibility:visible;mso-wrap-style:square;mso-width-percent:0;mso-height-percent:0;mso-wrap-distance-left:9pt;mso-wrap-distance-top:0;mso-wrap-distance-right:9pt;mso-wrap-distance-bottom:0;mso-position-horizontal:absolute;mso-position-horizontal-relative:page;mso-position-vertical:absolute;mso-position-vertical-relative:page;mso-width-percent:0;mso-height-percent:0;mso-width-relative:page;mso-height-relative:page;v-text-anchor:top" o:gfxdata="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" fillcolor="#6579ae" stroked="f">
               <v:textbox>
                 <w:txbxContent>
                   <w:p>
@@ -2717,7 +2738,7 @@
         </mc:Choice>
         <mc:Fallback>
           <w:pict>
-            <v:shape w14:anchorId="485F4F15" id="Text_x0020_Box_x0020_34" o:spid="_x0000_s1030" type="#_x0000_t202" style="position:absolute;margin-left:266.5pt;margin-top:416.75pt;width:291.95pt;height:34pt;z-index:251644928;visibility:visible;mso-wrap-style:square;mso-width-percent:0;mso-height-percent:0;mso-wrap-distance-left:9pt;mso-wrap-distance-top:0;mso-wrap-distance-right:9pt;mso-wrap-distance-bottom:0;mso-position-horizontal:absolute;mso-position-horizontal-relative:page;mso-position-vertical:absolute;mso-position-vertical-relative:page;mso-width-percent:0;mso-height-percent:0;mso-width-relative:page;mso-height-relative:page;v-text-anchor:top" o:gfxdata="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" fillcolor="#6579ae" stroked="f">
+            <v:shape w14:anchorId="485F4F15" id="Text Box 34" o:spid="_x0000_s1030" type="#_x0000_t202" style="position:absolute;margin-left:266.5pt;margin-top:416.75pt;width:291.95pt;height:34pt;z-index:251644928;visibility:visible;mso-wrap-style:square;mso-width-percent:0;mso-height-percent:0;mso-wrap-distance-left:9pt;mso-wrap-distance-top:0;mso-wrap-distance-right:9pt;mso-wrap-distance-bottom:0;mso-position-horizontal:absolute;mso-position-horizontal-relative:page;mso-position-vertical:absolute;mso-position-vertical-relative:page;mso-width-percent:0;mso-height-percent:0;mso-width-relative:page;mso-height-relative:page;v-text-anchor:top" o:gfxdata="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" fillcolor="#6579ae" stroked="f">
               <v:textbox>
                 <w:txbxContent>
                   <w:p>
@@ -2819,7 +2840,7 @@
         </mc:Choice>
         <mc:Fallback>
           <w:pict>
-            <v:shape w14:anchorId="720FEA55" id="Text_x0020_Box_x0020_33" o:spid="_x0000_s1031" type="#_x0000_t202" style="position:absolute;margin-left:266.5pt;margin-top:345.85pt;width:291.95pt;height:22.7pt;z-index:251642880;visibility:visible;mso-wrap-style:square;mso-width-percent:0;mso-height-percent:0;mso-wrap-distance-left:9pt;mso-wrap-distance-top:0;mso-wrap-distance-right:9pt;mso-wrap-distance-bottom:0;mso-position-horizontal:absolute;mso-position-horizontal-relative:page;mso-position-vertical:absolute;mso-position-vertical-relative:page;mso-width-percent:0;mso-height-percent:0;mso-width-relative:page;mso-height-relative:page;v-text-anchor:top" o:gfxdata="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" fillcolor="#6579ae" stroked="f">
+            <v:shape w14:anchorId="720FEA55" id="Text Box 33" o:spid="_x0000_s1031" type="#_x0000_t202" style="position:absolute;margin-left:266.5pt;margin-top:345.85pt;width:291.95pt;height:22.7pt;z-index:251642880;visibility:visible;mso-wrap-style:square;mso-width-percent:0;mso-height-percent:0;mso-wrap-distance-left:9pt;mso-wrap-distance-top:0;mso-wrap-distance-right:9pt;mso-wrap-distance-bottom:0;mso-position-horizontal:absolute;mso-position-horizontal-relative:page;mso-position-vertical:absolute;mso-position-vertical-relative:page;mso-width-percent:0;mso-height-percent:0;mso-width-relative:page;mso-height-relative:page;v-text-anchor:top" o:gfxdata="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" fillcolor="#6579ae" stroked="f">
               <v:textbox>
                 <w:txbxContent>
                   <w:p>
@@ -2921,7 +2942,7 @@
         </mc:Choice>
         <mc:Fallback>
           <w:pict>
-            <v:shape w14:anchorId="2562CC4C" id="Text_x0020_Box_x0020_32" o:spid="_x0000_s1032" type="#_x0000_t202" style="position:absolute;margin-left:266.5pt;margin-top:214.05pt;width:291.95pt;height:8.5pt;z-index:251640832;visibility:visible;mso-wrap-style:square;mso-width-percent:0;mso-height-percent:0;mso-wrap-distance-left:9pt;mso-wrap-distance-top:0;mso-wrap-distance-right:9pt;mso-wrap-distance-bottom:0;mso-position-horizontal:absolute;mso-position-horizontal-relative:page;mso-position-vertical:absolute;mso-position-vertical-relative:page;mso-width-percent:0;mso-height-percent:0;mso-width-relative:page;mso-height-relative:page;v-text-anchor:top" o:gfxdata="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" fillcolor="#6579ae" stroked="f">
+            <v:shape w14:anchorId="2562CC4C" id="Text Box 32" o:spid="_x0000_s1032" type="#_x0000_t202" style="position:absolute;margin-left:266.5pt;margin-top:214.05pt;width:291.95pt;height:8.5pt;z-index:251640832;visibility:visible;mso-wrap-style:square;mso-width-percent:0;mso-height-percent:0;mso-wrap-distance-left:9pt;mso-wrap-distance-top:0;mso-wrap-distance-right:9pt;mso-wrap-distance-bottom:0;mso-position-horizontal:absolute;mso-position-horizontal-relative:page;mso-position-vertical:absolute;mso-position-vertical-relative:page;mso-width-percent:0;mso-height-percent:0;mso-width-relative:page;mso-height-relative:page;v-text-anchor:top" o:gfxdata="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" fillcolor="#6579ae" stroked="f">
               <v:textbox>
                 <w:txbxContent>
                   <w:p>
@@ -2944,7 +2965,7 @@
 </file>
 
 <file path=word/header4.xml><?xml version="1.0" encoding="utf-8"?>
-<w:hdr xmlns:wpc="http://schemas.microsoft.com/office/word/2010/wordprocessingCanvas" xmlns:mo="http://schemas.microsoft.com/office/mac/office/2008/main" xmlns:mc="http://schemas.openxmlformats.org/markup-compatibility/2006" xmlns:mv="urn:schemas-microsoft-com:mac:vml" xmlns:o="urn:schemas-microsoft-com:office:office" xmlns:r="http://schemas.openxmlformats.org/officeDocument/2006/relationships" xmlns:m="http://schemas.openxmlformats.org/officeDocument/2006/math" xmlns:v="urn:schemas-microsoft-com:vml" xmlns:wp14="http://schemas.microsoft.com/office/word/2010/wordprocessingDrawing" xmlns:wp="http://schemas.openxmlformats.org/drawingml/2006/wordprocessingDrawing" xmlns:w10="urn:schemas-microsoft-com:office:word" xmlns:w="http://schemas.openxmlformats.org/wordprocessingml/2006/main" xmlns:w14="http://schemas.microsoft.com/office/word/2010/wordml" xmlns:w15="http://schemas.microsoft.com/office/word/2012/wordml" xmlns:wpg="http://schemas.microsoft.com/office/word/2010/wordprocessingGroup" xmlns:wpi="http://schemas.microsoft.com/office/word/2010/wordprocessingInk" xmlns:wne="http://schemas.microsoft.com/office/word/2006/wordml" xmlns:wps="http://schemas.microsoft.com/office/word/2010/wordprocessingShape" mc:Ignorable="w14 w15 wp14 mv">
+<w:hdr xmlns:wpc="http://schemas.microsoft.com/office/word/2010/wordprocessingCanvas" xmlns:mc="http://schemas.openxmlformats.org/markup-compatibility/2006" xmlns:o="urn:schemas-microsoft-com:office:office" xmlns:r="http://schemas.openxmlformats.org/officeDocument/2006/relationships" xmlns:m="http://schemas.openxmlformats.org/officeDocument/2006/math" xmlns:v="urn:schemas-microsoft-com:vml" xmlns:wp14="http://schemas.microsoft.com/office/word/2010/wordprocessingDrawing" xmlns:wp="http://schemas.openxmlformats.org/drawingml/2006/wordprocessingDrawing" xmlns:w10="urn:schemas-microsoft-com:office:word" xmlns:w="http://schemas.openxmlformats.org/wordprocessingml/2006/main" xmlns:w14="http://schemas.microsoft.com/office/word/2010/wordml" xmlns:w15="http://schemas.microsoft.com/office/word/2012/wordml" xmlns:wpg="http://schemas.microsoft.com/office/word/2010/wordprocessingGroup" xmlns:wpi="http://schemas.microsoft.com/office/word/2010/wordprocessingInk" xmlns:wne="http://schemas.microsoft.com/office/word/2006/wordml" xmlns:wps="http://schemas.microsoft.com/office/word/2010/wordprocessingShape" mc:Ignorable="w14 w15 wp14">
   <w:p>
     <w:pPr>
       <w:pStyle w:val="Header"/>
@@ -2954,7 +2975,7 @@
         <w:noProof/>
       </w:rPr>
       <w:pict w14:anchorId="090EDAA3">
-        <v:shapetype id="_x0000_t136" coordsize="21600,21600" o:spt="136" adj="10800" path="m@7,0l@8,0m@5,21600l@6,21600e">
+        <v:shapetype id="_x0000_t136" coordsize="21600,21600" o:spt="136" adj="10800" path="m@7,l@8,m@5,21600l@6,21600e">
           <v:formulas>
             <v:f eqn="sum #0 0 10800"/>
             <v:f eqn="prod #0 2 1"/>
@@ -2990,7 +3011,7 @@
 </file>
 
 <file path=word/header5.xml><?xml version="1.0" encoding="utf-8"?>
-<w:hdr xmlns:wpc="http://schemas.microsoft.com/office/word/2010/wordprocessingCanvas" xmlns:mo="http://schemas.microsoft.com/office/mac/office/2008/main" xmlns:mc="http://schemas.openxmlformats.org/markup-compatibility/2006" xmlns:mv="urn:schemas-microsoft-com:mac:vml" xmlns:o="urn:schemas-microsoft-com:office:office" xmlns:r="http://schemas.openxmlformats.org/officeDocument/2006/relationships" xmlns:m="http://schemas.openxmlformats.org/officeDocument/2006/math" xmlns:v="urn:schemas-microsoft-com:vml" xmlns:wp14="http://schemas.microsoft.com/office/word/2010/wordprocessingDrawing" xmlns:wp="http://schemas.openxmlformats.org/drawingml/2006/wordprocessingDrawing" xmlns:w10="urn:schemas-microsoft-com:office:word" xmlns:w="http://schemas.openxmlformats.org/wordprocessingml/2006/main" xmlns:w14="http://schemas.microsoft.com/office/word/2010/wordml" xmlns:w15="http://schemas.microsoft.com/office/word/2012/wordml" xmlns:wpg="http://schemas.microsoft.com/office/word/2010/wordprocessingGroup" xmlns:wpi="http://schemas.microsoft.com/office/word/2010/wordprocessingInk" xmlns:wne="http://schemas.microsoft.com/office/word/2006/wordml" xmlns:wps="http://schemas.microsoft.com/office/word/2010/wordprocessingShape" mc:Ignorable="w14 w15 wp14 mv">
+<w:hdr xmlns:wpc="http://schemas.microsoft.com/office/word/2010/wordprocessingCanvas" xmlns:mc="http://schemas.openxmlformats.org/markup-compatibility/2006" xmlns:o="urn:schemas-microsoft-com:office:office" xmlns:r="http://schemas.openxmlformats.org/officeDocument/2006/relationships" xmlns:m="http://schemas.openxmlformats.org/officeDocument/2006/math" xmlns:v="urn:schemas-microsoft-com:vml" xmlns:wp14="http://schemas.microsoft.com/office/word/2010/wordprocessingDrawing" xmlns:wp="http://schemas.openxmlformats.org/drawingml/2006/wordprocessingDrawing" xmlns:w10="urn:schemas-microsoft-com:office:word" xmlns:w="http://schemas.openxmlformats.org/wordprocessingml/2006/main" xmlns:w14="http://schemas.microsoft.com/office/word/2010/wordml" xmlns:w15="http://schemas.microsoft.com/office/word/2012/wordml" xmlns:wpg="http://schemas.microsoft.com/office/word/2010/wordprocessingGroup" xmlns:wpi="http://schemas.microsoft.com/office/word/2010/wordprocessingInk" xmlns:wne="http://schemas.microsoft.com/office/word/2006/wordml" xmlns:wps="http://schemas.microsoft.com/office/word/2010/wordprocessingShape" mc:Ignorable="w14 w15 wp14">
   <w:p>
     <w:pPr>
       <w:pStyle w:val="Header"/>
@@ -3000,7 +3021,7 @@
         <w:noProof/>
       </w:rPr>
       <w:pict w14:anchorId="19E6559E">
-        <v:shapetype id="_x0000_t136" coordsize="21600,21600" o:spt="136" adj="10800" path="m@7,0l@8,0m@5,21600l@6,21600e">
+        <v:shapetype id="_x0000_t136" coordsize="21600,21600" o:spt="136" adj="10800" path="m@7,l@8,m@5,21600l@6,21600e">
           <v:formulas>
             <v:f eqn="sum #0 0 10800"/>
             <v:f eqn="prod #0 2 1"/>
@@ -3036,7 +3057,7 @@
 </file>
 
 <file path=word/header6.xml><?xml version="1.0" encoding="utf-8"?>
-<w:hdr xmlns:wpc="http://schemas.microsoft.com/office/word/2010/wordprocessingCanvas" xmlns:mo="http://schemas.microsoft.com/office/mac/office/2008/main" xmlns:mc="http://schemas.openxmlformats.org/markup-compatibility/2006" xmlns:mv="urn:schemas-microsoft-com:mac:vml" xmlns:o="urn:schemas-microsoft-com:office:office" xmlns:r="http://schemas.openxmlformats.org/officeDocument/2006/relationships" xmlns:m="http://schemas.openxmlformats.org/officeDocument/2006/math" xmlns:v="urn:schemas-microsoft-com:vml" xmlns:wp14="http://schemas.microsoft.com/office/word/2010/wordprocessingDrawing" xmlns:wp="http://schemas.openxmlformats.org/drawingml/2006/wordprocessingDrawing" xmlns:w10="urn:schemas-microsoft-com:office:word" xmlns:w="http://schemas.openxmlformats.org/wordprocessingml/2006/main" xmlns:w14="http://schemas.microsoft.com/office/word/2010/wordml" xmlns:w15="http://schemas.microsoft.com/office/word/2012/wordml" xmlns:wpg="http://schemas.microsoft.com/office/word/2010/wordprocessingGroup" xmlns:wpi="http://schemas.microsoft.com/office/word/2010/wordprocessingInk" xmlns:wne="http://schemas.microsoft.com/office/word/2006/wordml" xmlns:wps="http://schemas.microsoft.com/office/word/2010/wordprocessingShape" mc:Ignorable="w14 w15 wp14 mv">
+<w:hdr xmlns:wpc="http://schemas.microsoft.com/office/word/2010/wordprocessingCanvas" xmlns:mc="http://schemas.openxmlformats.org/markup-compatibility/2006" xmlns:o="urn:schemas-microsoft-com:office:office" xmlns:r="http://schemas.openxmlformats.org/officeDocument/2006/relationships" xmlns:m="http://schemas.openxmlformats.org/officeDocument/2006/math" xmlns:v="urn:schemas-microsoft-com:vml" xmlns:wp14="http://schemas.microsoft.com/office/word/2010/wordprocessingDrawing" xmlns:wp="http://schemas.openxmlformats.org/drawingml/2006/wordprocessingDrawing" xmlns:w10="urn:schemas-microsoft-com:office:word" xmlns:w="http://schemas.openxmlformats.org/wordprocessingml/2006/main" xmlns:w14="http://schemas.microsoft.com/office/word/2010/wordml" xmlns:w15="http://schemas.microsoft.com/office/word/2012/wordml" xmlns:wpg="http://schemas.microsoft.com/office/word/2010/wordprocessingGroup" xmlns:wpi="http://schemas.microsoft.com/office/word/2010/wordprocessingInk" xmlns:wne="http://schemas.microsoft.com/office/word/2006/wordml" xmlns:wps="http://schemas.microsoft.com/office/word/2010/wordprocessingShape" mc:Ignorable="w14 w15 wp14">
   <w:p>
     <w:pPr>
       <w:pStyle w:val="GlobeteamNavnetrk"/>
@@ -3051,7 +3072,7 @@
         <w:noProof/>
       </w:rPr>
       <w:pict w14:anchorId="346F3CEE">
-        <v:shapetype id="_x0000_t136" coordsize="21600,21600" o:spt="136" adj="10800" path="m@7,0l@8,0m@5,21600l@6,21600e">
+        <v:shapetype id="_x0000_t136" coordsize="21600,21600" o:spt="136" adj="10800" path="m@7,l@8,m@5,21600l@6,21600e">
           <v:formulas>
             <v:f eqn="sum #0 0 10800"/>
             <v:f eqn="prod #0 2 1"/>
@@ -3162,11 +3183,11 @@
         </mc:Choice>
         <mc:Fallback>
           <w:pict>
-            <v:shapetype w14:anchorId="2A814895" id="_x0000_t202" coordsize="21600,21600" o:spt="202" path="m0,0l0,21600,21600,21600,21600,0xe">
+            <v:shapetype w14:anchorId="2A814895" id="_x0000_t202" coordsize="21600,21600" o:spt="202" path="m,l,21600r21600,l21600,xe">
               <v:stroke joinstyle="miter"/>
               <v:path gradientshapeok="t" o:connecttype="rect"/>
             </v:shapetype>
-            <v:shape id="Text_x0020_Box_x0020_30" o:spid="_x0000_s1033" type="#_x0000_t202" style="position:absolute;left:0;text-align:left;margin-left:14.2pt;margin-top:53pt;width:320.9pt;height:5.65pt;z-index:251647488;visibility:visible;mso-wrap-style:square;mso-width-percent:0;mso-height-percent:0;mso-wrap-distance-left:9pt;mso-wrap-distance-top:0;mso-wrap-distance-right:9pt;mso-wrap-distance-bottom:0;mso-position-horizontal:absolute;mso-position-horizontal-relative:page;mso-position-vertical:absolute;mso-position-vertical-relative:page;mso-width-percent:0;mso-height-percent:0;mso-width-relative:page;mso-height-relative:page;v-text-anchor:top" o:gfxdata="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" fillcolor="#6579ae" stroked="f">
+            <v:shape id="Text Box 30" o:spid="_x0000_s1033" type="#_x0000_t202" style="position:absolute;left:0;text-align:left;margin-left:14.2pt;margin-top:53pt;width:320.9pt;height:5.65pt;z-index:251647488;visibility:visible;mso-wrap-style:square;mso-width-percent:0;mso-height-percent:0;mso-wrap-distance-left:9pt;mso-wrap-distance-top:0;mso-wrap-distance-right:9pt;mso-wrap-distance-bottom:0;mso-position-horizontal:absolute;mso-position-horizontal-relative:page;mso-position-vertical:absolute;mso-position-vertical-relative:page;mso-width-percent:0;mso-height-percent:0;mso-width-relative:page;mso-height-relative:page;v-text-anchor:top" o:gfxdata="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" fillcolor="#6579ae" stroked="f">
               <v:textbox>
                 <w:txbxContent>
                   <w:p/>
@@ -3259,7 +3280,7 @@
         </mc:Choice>
         <mc:Fallback>
           <w:pict>
-            <v:shape w14:anchorId="39C3D798" id="Text_x0020_Box_x0020_28" o:spid="_x0000_s1034" type="#_x0000_t202" style="position:absolute;left:0;text-align:left;margin-left:14.2pt;margin-top:280.65pt;width:44.1pt;height:34pt;z-index:251646464;visibility:visible;mso-wrap-style:square;mso-width-percent:0;mso-height-percent:0;mso-wrap-distance-left:9pt;mso-wrap-distance-top:0;mso-wrap-distance-right:9pt;mso-wrap-distance-bottom:0;mso-position-horizontal:absolute;mso-position-horizontal-relative:page;mso-position-vertical:absolute;mso-position-vertical-relative:page;mso-width-percent:0;mso-height-percent:0;mso-width-relative:page;mso-height-relative:page;v-text-anchor:top" o:gfxdata="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" fillcolor="#6579ae" stroked="f">
+            <v:shape w14:anchorId="39C3D798" id="Text Box 28" o:spid="_x0000_s1034" type="#_x0000_t202" style="position:absolute;left:0;text-align:left;margin-left:14.2pt;margin-top:280.65pt;width:44.1pt;height:34pt;z-index:251646464;visibility:visible;mso-wrap-style:square;mso-width-percent:0;mso-height-percent:0;mso-wrap-distance-left:9pt;mso-wrap-distance-top:0;mso-wrap-distance-right:9pt;mso-wrap-distance-bottom:0;mso-position-horizontal:absolute;mso-position-horizontal-relative:page;mso-position-vertical:absolute;mso-position-vertical-relative:page;mso-width-percent:0;mso-height-percent:0;mso-width-relative:page;mso-height-relative:page;v-text-anchor:top" o:gfxdata="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" fillcolor="#6579ae" stroked="f">
               <v:textbox>
                 <w:txbxContent>
                   <w:p/>
@@ -3352,7 +3373,7 @@
         </mc:Choice>
         <mc:Fallback>
           <w:pict>
-            <v:shape w14:anchorId="189F318F" id="Text_x0020_Box_x0020_27" o:spid="_x0000_s1035" type="#_x0000_t202" style="position:absolute;left:0;text-align:left;margin-left:14.2pt;margin-top:223.95pt;width:44.1pt;height:22.7pt;z-index:251645440;visibility:visible;mso-wrap-style:square;mso-width-percent:0;mso-height-percent:0;mso-wrap-distance-left:9pt;mso-wrap-distance-top:0;mso-wrap-distance-right:9pt;mso-wrap-distance-bottom:0;mso-position-horizontal:absolute;mso-position-horizontal-relative:page;mso-position-vertical:absolute;mso-position-vertical-relative:page;mso-width-percent:0;mso-height-percent:0;mso-width-relative:page;mso-height-relative:page;v-text-anchor:top" o:gfxdata="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" fillcolor="#6579ae" stroked="f">
+            <v:shape w14:anchorId="189F318F" id="Text Box 27" o:spid="_x0000_s1035" type="#_x0000_t202" style="position:absolute;left:0;text-align:left;margin-left:14.2pt;margin-top:223.95pt;width:44.1pt;height:22.7pt;z-index:251645440;visibility:visible;mso-wrap-style:square;mso-width-percent:0;mso-height-percent:0;mso-wrap-distance-left:9pt;mso-wrap-distance-top:0;mso-wrap-distance-right:9pt;mso-wrap-distance-bottom:0;mso-position-horizontal:absolute;mso-position-horizontal-relative:page;mso-position-vertical:absolute;mso-position-vertical-relative:page;mso-width-percent:0;mso-height-percent:0;mso-width-relative:page;mso-height-relative:page;v-text-anchor:top" o:gfxdata="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" fillcolor="#6579ae" stroked="f">
               <v:textbox>
                 <w:txbxContent>
                   <w:p/>
@@ -3503,7 +3524,7 @@
         </mc:Choice>
         <mc:Fallback>
           <w:pict>
-            <v:shape w14:anchorId="3583C7C0" id="Text_x0020_Box_x0020_25" o:spid="_x0000_s1036" type="#_x0000_t202" style="position:absolute;left:0;text-align:left;margin-left:14.2pt;margin-top:170.1pt;width:44.1pt;height:14.15pt;z-index:251643392;visibility:visible;mso-wrap-style:square;mso-width-percent:0;mso-height-percent:0;mso-wrap-distance-left:9pt;mso-wrap-distance-top:0;mso-wrap-distance-right:9pt;mso-wrap-distance-bottom:0;mso-position-horizontal:absolute;mso-position-horizontal-relative:page;mso-position-vertical:absolute;mso-position-vertical-relative:page;mso-width-percent:0;mso-height-percent:0;mso-width-relative:page;mso-height-relative:page;v-text-anchor:top" o:gfxdata="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" fillcolor="#6579ae" stroked="f">
+            <v:shape w14:anchorId="3583C7C0" id="Text Box 25" o:spid="_x0000_s1036" type="#_x0000_t202" style="position:absolute;left:0;text-align:left;margin-left:14.2pt;margin-top:170.1pt;width:44.1pt;height:14.15pt;z-index:251643392;visibility:visible;mso-wrap-style:square;mso-width-percent:0;mso-height-percent:0;mso-wrap-distance-left:9pt;mso-wrap-distance-top:0;mso-wrap-distance-right:9pt;mso-wrap-distance-bottom:0;mso-position-horizontal:absolute;mso-position-horizontal-relative:page;mso-position-vertical:absolute;mso-position-vertical-relative:page;mso-width-percent:0;mso-height-percent:0;mso-width-relative:page;mso-height-relative:page;v-text-anchor:top" o:gfxdata="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" fillcolor="#6579ae" stroked="f">
               <v:textbox>
                 <w:txbxContent>
                   <w:p/>
@@ -3537,8 +3558,8 @@
 </file>
 
 <file path=word/numbering.xml><?xml version="1.0" encoding="utf-8"?>
-<w:numbering xmlns:wpc="http://schemas.microsoft.com/office/word/2010/wordprocessingCanvas" xmlns:mo="http://schemas.microsoft.com/office/mac/office/2008/main" xmlns:mc="http://schemas.openxmlformats.org/markup-compatibility/2006" xmlns:mv="urn:schemas-microsoft-com:mac:vml" xmlns:o="urn:schemas-microsoft-com:office:office" xmlns:r="http://schemas.openxmlformats.org/officeDocument/2006/relationships" xmlns:m="http://schemas.openxmlformats.org/officeDocument/2006/math" xmlns:v="urn:schemas-microsoft-com:vml" xmlns:wp14="http://schemas.microsoft.com/office/word/2010/wordprocessingDrawing" xmlns:wp="http://schemas.openxmlformats.org/drawingml/2006/wordprocessingDrawing" xmlns:w10="urn:schemas-microsoft-com:office:word" xmlns:w="http://schemas.openxmlformats.org/wordprocessingml/2006/main" xmlns:w14="http://schemas.microsoft.com/office/word/2010/wordml" xmlns:w15="http://schemas.microsoft.com/office/word/2012/wordml" xmlns:wpg="http://schemas.microsoft.com/office/word/2010/wordprocessingGroup" xmlns:wpi="http://schemas.microsoft.com/office/word/2010/wordprocessingInk" xmlns:wne="http://schemas.microsoft.com/office/word/2006/wordml" xmlns:wps="http://schemas.microsoft.com/office/word/2010/wordprocessingShape" mc:Ignorable="w14 w15 wp14">
-  <w:abstractNum w:abstractNumId="0">
+<w:numbering xmlns:wpc="http://schemas.microsoft.com/office/word/2010/wordprocessingCanvas" xmlns:mc="http://schemas.openxmlformats.org/markup-compatibility/2006" xmlns:o="urn:schemas-microsoft-com:office:office" xmlns:r="http://schemas.openxmlformats.org/officeDocument/2006/relationships" xmlns:m="http://schemas.openxmlformats.org/officeDocument/2006/math" xmlns:v="urn:schemas-microsoft-com:vml" xmlns:wp14="http://schemas.microsoft.com/office/word/2010/wordprocessingDrawing" xmlns:wp="http://schemas.openxmlformats.org/drawingml/2006/wordprocessingDrawing" xmlns:w10="urn:schemas-microsoft-com:office:word" xmlns:w="http://schemas.openxmlformats.org/wordprocessingml/2006/main" xmlns:w14="http://schemas.microsoft.com/office/word/2010/wordml" xmlns:w15="http://schemas.microsoft.com/office/word/2012/wordml" xmlns:wpg="http://schemas.microsoft.com/office/word/2010/wordprocessingGroup" xmlns:wpi="http://schemas.microsoft.com/office/word/2010/wordprocessingInk" xmlns:wne="http://schemas.microsoft.com/office/word/2006/wordml" xmlns:wps="http://schemas.microsoft.com/office/word/2010/wordprocessingShape" mc:Ignorable="w14 w15 wp14">
+  <w:abstractNum w:abstractNumId="0" w15:restartNumberingAfterBreak="0">
     <w:nsid w:val="FFFFFF89"/>
     <w:multiLevelType w:val="singleLevel"/>
     <w:tmpl w:val="C6FEB120"/>
@@ -3559,7 +3580,7 @@
       </w:rPr>
     </w:lvl>
   </w:abstractNum>
-  <w:abstractNum w:abstractNumId="1">
+  <w:abstractNum w:abstractNumId="1" w15:restartNumberingAfterBreak="0">
     <w:nsid w:val="09CD3E14"/>
     <w:multiLevelType w:val="hybridMultilevel"/>
     <w:tmpl w:val="7D360F68"/>
@@ -3645,7 +3666,7 @@
       </w:pPr>
     </w:lvl>
   </w:abstractNum>
-  <w:abstractNum w:abstractNumId="2">
+  <w:abstractNum w:abstractNumId="2" w15:restartNumberingAfterBreak="0">
     <w:nsid w:val="0EFC13B8"/>
     <w:multiLevelType w:val="hybridMultilevel"/>
     <w:tmpl w:val="1F26784C"/>
@@ -3758,7 +3779,7 @@
       </w:rPr>
     </w:lvl>
   </w:abstractNum>
-  <w:abstractNum w:abstractNumId="3">
+  <w:abstractNum w:abstractNumId="3" w15:restartNumberingAfterBreak="0">
     <w:nsid w:val="1711242E"/>
     <w:multiLevelType w:val="hybridMultilevel"/>
     <w:tmpl w:val="ADD40E94"/>
@@ -3871,7 +3892,7 @@
       </w:rPr>
     </w:lvl>
   </w:abstractNum>
-  <w:abstractNum w:abstractNumId="4">
+  <w:abstractNum w:abstractNumId="4" w15:restartNumberingAfterBreak="0">
     <w:nsid w:val="1C7E4EEF"/>
     <w:multiLevelType w:val="hybridMultilevel"/>
     <w:tmpl w:val="F2FA1A72"/>
@@ -3960,7 +3981,7 @@
       </w:pPr>
     </w:lvl>
   </w:abstractNum>
-  <w:abstractNum w:abstractNumId="5">
+  <w:abstractNum w:abstractNumId="5" w15:restartNumberingAfterBreak="0">
     <w:nsid w:val="1CA805B4"/>
     <w:multiLevelType w:val="hybridMultilevel"/>
     <w:tmpl w:val="CF54765E"/>
@@ -4073,7 +4094,7 @@
       </w:rPr>
     </w:lvl>
   </w:abstractNum>
-  <w:abstractNum w:abstractNumId="6">
+  <w:abstractNum w:abstractNumId="6" w15:restartNumberingAfterBreak="0">
     <w:nsid w:val="241F74D0"/>
     <w:multiLevelType w:val="hybridMultilevel"/>
     <w:tmpl w:val="2F16E66E"/>
@@ -4186,7 +4207,7 @@
       </w:rPr>
     </w:lvl>
   </w:abstractNum>
-  <w:abstractNum w:abstractNumId="7">
+  <w:abstractNum w:abstractNumId="7" w15:restartNumberingAfterBreak="0">
     <w:nsid w:val="2569656F"/>
     <w:multiLevelType w:val="hybridMultilevel"/>
     <w:tmpl w:val="596845FC"/>
@@ -4299,7 +4320,7 @@
       </w:rPr>
     </w:lvl>
   </w:abstractNum>
-  <w:abstractNum w:abstractNumId="8">
+  <w:abstractNum w:abstractNumId="8" w15:restartNumberingAfterBreak="0">
     <w:nsid w:val="48CD32DF"/>
     <w:multiLevelType w:val="multilevel"/>
     <w:tmpl w:val="B19EA5A2"/>
@@ -4448,7 +4469,7 @@
       </w:rPr>
     </w:lvl>
   </w:abstractNum>
-  <w:abstractNum w:abstractNumId="9">
+  <w:abstractNum w:abstractNumId="9" w15:restartNumberingAfterBreak="0">
     <w:nsid w:val="541A3077"/>
     <w:multiLevelType w:val="hybridMultilevel"/>
     <w:tmpl w:val="FE56B916"/>
@@ -4561,7 +4582,7 @@
       </w:rPr>
     </w:lvl>
   </w:abstractNum>
-  <w:abstractNum w:abstractNumId="10">
+  <w:abstractNum w:abstractNumId="10" w15:restartNumberingAfterBreak="0">
     <w:nsid w:val="5DB40D81"/>
     <w:multiLevelType w:val="hybridMultilevel"/>
     <w:tmpl w:val="D8CE0E9A"/>
@@ -4650,7 +4671,7 @@
       </w:pPr>
     </w:lvl>
   </w:abstractNum>
-  <w:abstractNum w:abstractNumId="11">
+  <w:abstractNum w:abstractNumId="11" w15:restartNumberingAfterBreak="0">
     <w:nsid w:val="5DD57D30"/>
     <w:multiLevelType w:val="hybridMultilevel"/>
     <w:tmpl w:val="9956E762"/>
@@ -4739,7 +4760,7 @@
       </w:pPr>
     </w:lvl>
   </w:abstractNum>
-  <w:abstractNum w:abstractNumId="12">
+  <w:abstractNum w:abstractNumId="12" w15:restartNumberingAfterBreak="0">
     <w:nsid w:val="69582783"/>
     <w:multiLevelType w:val="hybridMultilevel"/>
     <w:tmpl w:val="F43684D2"/>
@@ -4851,7 +4872,7 @@
       </w:rPr>
     </w:lvl>
   </w:abstractNum>
-  <w:abstractNum w:abstractNumId="13">
+  <w:abstractNum w:abstractNumId="13" w15:restartNumberingAfterBreak="0">
     <w:nsid w:val="6FC0657A"/>
     <w:multiLevelType w:val="hybridMultilevel"/>
     <w:tmpl w:val="EA74FA24"/>
@@ -4963,7 +4984,7 @@
       </w:rPr>
     </w:lvl>
   </w:abstractNum>
-  <w:abstractNum w:abstractNumId="14">
+  <w:abstractNum w:abstractNumId="14" w15:restartNumberingAfterBreak="0">
     <w:nsid w:val="6FF25C67"/>
     <w:multiLevelType w:val="hybridMultilevel"/>
     <w:tmpl w:val="DC1A92AE"/>
@@ -5075,7 +5096,7 @@
       </w:rPr>
     </w:lvl>
   </w:abstractNum>
-  <w:abstractNum w:abstractNumId="15">
+  <w:abstractNum w:abstractNumId="15" w15:restartNumberingAfterBreak="0">
     <w:nsid w:val="75242B10"/>
     <w:multiLevelType w:val="multilevel"/>
     <w:tmpl w:val="6510A064"/>
@@ -5188,7 +5209,7 @@
       </w:pPr>
     </w:lvl>
   </w:abstractNum>
-  <w:abstractNum w:abstractNumId="16">
+  <w:abstractNum w:abstractNumId="16" w15:restartNumberingAfterBreak="0">
     <w:nsid w:val="752C6490"/>
     <w:multiLevelType w:val="hybridMultilevel"/>
     <w:tmpl w:val="8B90A02A"/>
@@ -5300,7 +5321,7 @@
       </w:rPr>
     </w:lvl>
   </w:abstractNum>
-  <w:abstractNum w:abstractNumId="17">
+  <w:abstractNum w:abstractNumId="17" w15:restartNumberingAfterBreak="0">
     <w:nsid w:val="780C3E3C"/>
     <w:multiLevelType w:val="multilevel"/>
     <w:tmpl w:val="786C2C16"/>
@@ -5518,7 +5539,7 @@
     </w:rPrDefault>
     <w:pPrDefault/>
   </w:docDefaults>
-  <w:latentStyles w:defLockedState="0" w:defUIPriority="0" w:defSemiHidden="0" w:defUnhideWhenUsed="0" w:defQFormat="0" w:count="380">
+  <w:latentStyles w:defLockedState="0" w:defUIPriority="0" w:defSemiHidden="0" w:defUnhideWhenUsed="0" w:defQFormat="0" w:count="371">
     <w:lsdException w:name="Normal" w:qFormat="1"/>
     <w:lsdException w:name="heading 1" w:qFormat="1"/>
     <w:lsdException w:name="heading 2" w:qFormat="1"/>
@@ -6160,7 +6181,6 @@
     <w:basedOn w:val="TableNormal"/>
     <w:rsid w:val="00FA4029"/>
     <w:tblPr>
-      <w:tblInd w:w="0" w:type="dxa"/>
       <w:tblBorders>
         <w:top w:val="single" w:sz="4" w:space="0" w:color="000000"/>
         <w:left w:val="single" w:sz="4" w:space="0" w:color="000000"/>
@@ -6169,12 +6189,6 @@
         <w:insideH w:val="single" w:sz="4" w:space="0" w:color="000000"/>
         <w:insideV w:val="single" w:sz="4" w:space="0" w:color="000000"/>
       </w:tblBorders>
-      <w:tblCellMar>
-        <w:top w:w="0" w:type="dxa"/>
-        <w:left w:w="108" w:type="dxa"/>
-        <w:bottom w:w="0" w:type="dxa"/>
-        <w:right w:w="108" w:type="dxa"/>
-      </w:tblCellMar>
     </w:tblPr>
   </w:style>
   <w:style w:type="table" w:styleId="TableClassic2">
@@ -6186,17 +6200,10 @@
       <w:jc w:val="both"/>
     </w:pPr>
     <w:tblPr>
-      <w:tblInd w:w="0" w:type="dxa"/>
       <w:tblBorders>
         <w:top w:val="single" w:sz="12" w:space="0" w:color="000000"/>
         <w:bottom w:val="single" w:sz="12" w:space="0" w:color="000000"/>
       </w:tblBorders>
-      <w:tblCellMar>
-        <w:top w:w="0" w:type="dxa"/>
-        <w:left w:w="108" w:type="dxa"/>
-        <w:bottom w:w="0" w:type="dxa"/>
-        <w:right w:w="108" w:type="dxa"/>
-      </w:tblCellMar>
     </w:tblPr>
     <w:tcPr>
       <w:shd w:val="clear" w:color="auto" w:fill="auto"/>
@@ -6339,7 +6346,6 @@
     <w:next w:val="TableGrid"/>
     <w:rsid w:val="002317AD"/>
     <w:tblPr>
-      <w:tblInd w:w="0" w:type="dxa"/>
       <w:tblBorders>
         <w:top w:val="single" w:sz="4" w:space="0" w:color="auto"/>
         <w:left w:val="single" w:sz="4" w:space="0" w:color="auto"/>
@@ -6348,12 +6354,6 @@
         <w:insideH w:val="single" w:sz="4" w:space="0" w:color="auto"/>
         <w:insideV w:val="single" w:sz="4" w:space="0" w:color="auto"/>
       </w:tblBorders>
-      <w:tblCellMar>
-        <w:top w:w="0" w:type="dxa"/>
-        <w:left w:w="108" w:type="dxa"/>
-        <w:bottom w:w="0" w:type="dxa"/>
-        <w:right w:w="108" w:type="dxa"/>
-      </w:tblCellMar>
     </w:tblPr>
   </w:style>
   <w:style w:type="paragraph" w:styleId="CommentSubject">
@@ -6822,7 +6822,7 @@
 </file>
 
 <file path=customXml/itemProps1.xml><?xml version="1.0" encoding="utf-8"?>
-<ds:datastoreItem xmlns:ds="http://schemas.openxmlformats.org/officeDocument/2006/customXml" ds:itemID="{107E5AD2-902D-7C42-928C-83430D08D76B}">
+<ds:datastoreItem xmlns:ds="http://schemas.openxmlformats.org/officeDocument/2006/customXml" ds:itemID="{F72595D0-6640-49F0-BA5F-1833FFADAB31}">
   <ds:schemaRefs>
     <ds:schemaRef ds:uri="http://schemas.openxmlformats.org/officeDocument/2006/bibliography"/>
   </ds:schemaRefs>

</xml_diff>